<commit_message>
Bug 1: Simplification (minor format of bug doc)
</commit_message>
<xml_diff>
--- a/bugs/Bug1.docx
+++ b/bugs/Bug1.docx
@@ -2,6 +2,26 @@
 <file path=word/document.xml><?xml version="1.0" encoding="utf-8"?>
 <w:document xmlns:wpc="http://schemas.microsoft.com/office/word/2010/wordprocessingCanvas" xmlns:mo="http://schemas.microsoft.com/office/mac/office/2008/main" xmlns:mc="http://schemas.openxmlformats.org/markup-compatibility/2006" xmlns:mv="urn:schemas-microsoft-com:mac:vml" xmlns:o="urn:schemas-microsoft-com:office:office" xmlns:r="http://schemas.openxmlformats.org/officeDocument/2006/relationships" xmlns:m="http://schemas.openxmlformats.org/officeDocument/2006/math" xmlns:v="urn:schemas-microsoft-com:vml" xmlns:wp14="http://schemas.microsoft.com/office/word/2010/wordprocessingDrawing" xmlns:wp="http://schemas.openxmlformats.org/drawingml/2006/wordprocessingDrawing" xmlns:w10="urn:schemas-microsoft-com:office:word" xmlns:w="http://schemas.openxmlformats.org/wordprocessingml/2006/main" xmlns:w14="http://schemas.microsoft.com/office/word/2010/wordml" xmlns:wpg="http://schemas.microsoft.com/office/word/2010/wordprocessingGroup" xmlns:wpi="http://schemas.microsoft.com/office/word/2010/wordprocessingInk" xmlns:wne="http://schemas.microsoft.com/office/word/2006/wordml" xmlns:wps="http://schemas.microsoft.com/office/word/2010/wordprocessingShape" mc:Ignorable="w14 wp14">
   <w:body>
+    <w:p>
+      <w:pPr>
+        <w:pStyle w:val="bp"/>
+        <w:tabs>
+          <w:tab w:val="left" w:pos="3468"/>
+        </w:tabs>
+        <w:rPr>
+          <w:sz w:val="28"/>
+          <w:szCs w:val="28"/>
+        </w:rPr>
+      </w:pPr>
+      <w:r>
+        <w:rPr>
+          <w:b/>
+          <w:sz w:val="28"/>
+          <w:szCs w:val="28"/>
+        </w:rPr>
+        <w:t>Step 1: Replication</w:t>
+      </w:r>
+    </w:p>
     <w:tbl>
       <w:tblPr>
         <w:tblW w:w="13178" w:type="dxa"/>
@@ -168,6 +188,8 @@
               </w:rPr>
               <w:t xml:space="preserve">Reproduction </w:t>
             </w:r>
+            <w:bookmarkStart w:id="0" w:name="_GoBack"/>
+            <w:bookmarkEnd w:id="0"/>
             <w:r>
               <w:rPr>
                 <w:b/>
@@ -1095,6 +1117,43 @@
         <w:spacing w:before="0" w:after="0"/>
       </w:pPr>
     </w:p>
+    <w:p>
+      <w:pPr>
+        <w:pStyle w:val="bp"/>
+        <w:tabs>
+          <w:tab w:val="left" w:pos="3468"/>
+        </w:tabs>
+        <w:rPr>
+          <w:sz w:val="28"/>
+          <w:szCs w:val="28"/>
+        </w:rPr>
+      </w:pPr>
+      <w:r>
+        <w:rPr>
+          <w:b/>
+          <w:sz w:val="28"/>
+          <w:szCs w:val="28"/>
+        </w:rPr>
+        <w:lastRenderedPageBreak/>
+        <w:t>Step 2</w:t>
+      </w:r>
+      <w:r>
+        <w:rPr>
+          <w:b/>
+          <w:sz w:val="28"/>
+          <w:szCs w:val="28"/>
+        </w:rPr>
+        <w:t xml:space="preserve">: </w:t>
+      </w:r>
+      <w:r>
+        <w:rPr>
+          <w:b/>
+          <w:sz w:val="28"/>
+          <w:szCs w:val="28"/>
+        </w:rPr>
+        <w:t>Simplification</w:t>
+      </w:r>
+    </w:p>
     <w:tbl>
       <w:tblPr>
         <w:tblW w:w="13178" w:type="dxa"/>
@@ -1130,7 +1189,6 @@
               <w:rPr>
                 <w:b/>
               </w:rPr>
-              <w:lastRenderedPageBreak/>
               <w:t>Automated Test</w:t>
             </w:r>
           </w:p>
@@ -1363,15 +1421,13 @@
         <w:pStyle w:val="bp"/>
         <w:spacing w:before="0" w:after="0"/>
       </w:pPr>
-      <w:bookmarkStart w:id="0" w:name="_GoBack"/>
-      <w:bookmarkEnd w:id="0"/>
     </w:p>
     <w:sectPr>
       <w:headerReference w:type="default" r:id="rId9"/>
       <w:footerReference w:type="even" r:id="rId10"/>
       <w:footerReference w:type="default" r:id="rId11"/>
       <w:pgSz w:w="15840" w:h="12240" w:orient="landscape" w:code="1"/>
-      <w:pgMar w:top="1440" w:right="1440" w:bottom="1276" w:left="1440" w:header="720" w:footer="720" w:gutter="0"/>
+      <w:pgMar w:top="899" w:right="1440" w:bottom="993" w:left="1440" w:header="426" w:footer="218" w:gutter="0"/>
       <w:cols w:space="720"/>
       <w:formProt w:val="0"/>
     </w:sectPr>
@@ -1472,7 +1528,7 @@
         <w:rStyle w:val="PageNumber"/>
         <w:noProof/>
       </w:rPr>
-      <w:t>3</w:t>
+      <w:t>2</w:t>
     </w:r>
     <w:r>
       <w:rPr>
@@ -1509,7 +1565,7 @@
         <w:rStyle w:val="PageNumber"/>
         <w:noProof/>
       </w:rPr>
-      <w:t>3</w:t>
+      <w:t>2</w:t>
     </w:r>
     <w:r>
       <w:rPr>
@@ -6131,7 +6187,7 @@
   <a:extraClrSchemeLst/>
   <a:extLst>
     <a:ext uri="{05A4C25C-085E-4340-85A3-A5531E510DB2}">
-      <thm15:themeFamily xmlns:thm15="http://schemas.microsoft.com/office/thememl/2012/main" xmlns="" name="Office Theme" id="{62F939B6-93AF-4DB8-9C6B-D6C7DFDC589F}" vid="{4A3C46E8-61CC-4603-A589-7422A47A8E4A}"/>
+      <thm15:themeFamily xmlns="" xmlns:thm15="http://schemas.microsoft.com/office/thememl/2012/main" name="Office Theme" id="{62F939B6-93AF-4DB8-9C6B-D6C7DFDC589F}" vid="{4A3C46E8-61CC-4603-A589-7422A47A8E4A}"/>
     </a:ext>
   </a:extLst>
 </a:theme>

</xml_diff>